<commit_message>
Fix markdown linting errors in writer brief table
</commit_message>
<xml_diff>
--- a/content-briefs-skill/output/best-apps-writer-brief.docx
+++ b/content-briefs-skill/output/best-apps-writer-brief.docx
@@ -515,7 +515,7 @@
           </w:tcPr>
           <w:p>
             <w:r>
-              <w:t>Used naturally throughout rankings</w:t>
+              <w:t>Natural</w:t>
             </w:r>
           </w:p>
         </w:tc>
@@ -523,7 +523,11 @@
           <w:tcPr>
             <w:tcW w:type="dxa" w:w="1872"/>
           </w:tcPr>
-          <w:p/>
+          <w:p>
+            <w:r>
+              <w:t>Used naturally throughout rankings</w:t>
+            </w:r>
+          </w:p>
         </w:tc>
       </w:tr>
       <w:tr>
@@ -563,7 +567,7 @@
           </w:tcPr>
           <w:p>
             <w:r>
-              <w:t>Used naturally throughout rankings</w:t>
+              <w:t>Natural</w:t>
             </w:r>
           </w:p>
         </w:tc>
@@ -571,7 +575,11 @@
           <w:tcPr>
             <w:tcW w:type="dxa" w:w="1872"/>
           </w:tcPr>
-          <w:p/>
+          <w:p>
+            <w:r>
+              <w:t>Used naturally throughout rankings</w:t>
+            </w:r>
+          </w:p>
         </w:tc>
       </w:tr>
       <w:tr>

</xml_diff>